<commit_message>
Renaming and changing html to php
</commit_message>
<xml_diff>
--- a/Internet Addiction Final Website.docx
+++ b/Internet Addiction Final Website.docx
@@ -95,15 +95,7 @@
         <w:tab/>
       </w:r>
       <w:r>
-        <w:t>(</w:t>
-      </w:r>
-      <w:proofErr w:type="spellStart"/>
-      <w:r>
-        <w:t>Amel</w:t>
-      </w:r>
-      <w:proofErr w:type="spellEnd"/>
-      <w:r>
-        <w:t xml:space="preserve">) </w:t>
+        <w:t xml:space="preserve">(Amel) </w:t>
       </w:r>
       <w:r>
         <w:t xml:space="preserve">Content Page </w:t>
@@ -198,15 +190,7 @@
     <w:p>
       <w:r>
         <w:tab/>
-        <w:t xml:space="preserve">Let the rest of the team know what our classes and </w:t>
-      </w:r>
-      <w:proofErr w:type="gramStart"/>
-      <w:r>
-        <w:t>id’s</w:t>
-      </w:r>
-      <w:proofErr w:type="gramEnd"/>
-      <w:r>
-        <w:t xml:space="preserve"> should look like</w:t>
+        <w:t>Let the rest of the team know what our classes and id’s should look like</w:t>
       </w:r>
     </w:p>
     <w:p/>
@@ -273,23 +257,7 @@
         <w:t>th</w:t>
       </w:r>
       <w:r>
-        <w:t xml:space="preserve">: All members short of </w:t>
-      </w:r>
-      <w:proofErr w:type="spellStart"/>
-      <w:r>
-        <w:t>Amel</w:t>
-      </w:r>
-      <w:proofErr w:type="spellEnd"/>
-      <w:r>
-        <w:t xml:space="preserve"> </w:t>
-      </w:r>
-      <w:proofErr w:type="spellStart"/>
-      <w:r>
-        <w:t>Nukic</w:t>
-      </w:r>
-      <w:proofErr w:type="spellEnd"/>
-      <w:r>
-        <w:t xml:space="preserve"> meet to discuss format of website, assign tasks, make style decision, and create timeline. </w:t>
+        <w:t xml:space="preserve">: All members short of Amel Nukic meet to discuss format of website, assign tasks, make style decision, and create timeline. </w:t>
       </w:r>
     </w:p>
     <w:p/>
@@ -305,15 +273,7 @@
         <w:t>th</w:t>
       </w:r>
       <w:r>
-        <w:t xml:space="preserve">: Filled in </w:t>
-      </w:r>
-      <w:proofErr w:type="spellStart"/>
-      <w:r>
-        <w:t>Amel</w:t>
-      </w:r>
-      <w:proofErr w:type="spellEnd"/>
-      <w:r>
-        <w:t xml:space="preserve"> about previous meeting topics</w:t>
+        <w:t>: Filled in Amel about previous meeting topics</w:t>
       </w:r>
     </w:p>
     <w:p/>
@@ -338,6 +298,23 @@
       <w:r>
         <w:t xml:space="preserve"> </w:t>
       </w:r>
+      <w:r>
+        <w:t xml:space="preserve"> </w:t>
+      </w:r>
+      <w:r>
+        <w:t xml:space="preserve">Codeanywhere doesn’t allow you to view PHP pages which is inconvenient so we decided to use GitHub as a repository and collaboration software instead.  The repository is kept at </w:t>
+      </w:r>
+      <w:hyperlink r:id="rId7" w:history="1">
+        <w:r>
+          <w:rPr>
+            <w:rStyle w:val="Hyperlink"/>
+          </w:rPr>
+          <w:t>https://github.com/KyleAure/CS344WebsiteProject</w:t>
+        </w:r>
+      </w:hyperlink>
+      <w:r>
+        <w:t>.  We cleaned up all of the pages to have a similar format and just need to keep working on our assigned pages.</w:t>
+      </w:r>
       <w:bookmarkStart w:id="0" w:name="_GoBack"/>
       <w:bookmarkEnd w:id="0"/>
       <w:r>
@@ -354,13 +331,8 @@
     <w:p>
       <w:r>
         <w:tab/>
-        <w:t xml:space="preserve">Tristin </w:t>
-      </w:r>
-      <w:proofErr w:type="spellStart"/>
-      <w:r>
-        <w:t>Harvell</w:t>
-      </w:r>
-      <w:proofErr w:type="spellEnd"/>
+        <w:t>Tristin Harvell</w:t>
+      </w:r>
     </w:p>
     <w:p>
       <w:r>
@@ -371,20 +343,8 @@
     <w:p>
       <w:r>
         <w:tab/>
-      </w:r>
-      <w:proofErr w:type="spellStart"/>
-      <w:r>
-        <w:t>Amel</w:t>
-      </w:r>
-      <w:proofErr w:type="spellEnd"/>
-      <w:r>
-        <w:t xml:space="preserve"> </w:t>
-      </w:r>
-      <w:proofErr w:type="spellStart"/>
-      <w:r>
-        <w:t>Nukic</w:t>
-      </w:r>
-      <w:proofErr w:type="spellEnd"/>
+        <w:t>Amel Nukic</w:t>
+      </w:r>
     </w:p>
     <w:p>
       <w:r>
@@ -413,7 +373,7 @@
     <w:p/>
     <w:p/>
     <w:sectPr>
-      <w:headerReference w:type="default" r:id="rId7"/>
+      <w:headerReference w:type="default" r:id="rId8"/>
       <w:pgSz w:w="12240" w:h="15840"/>
       <w:pgMar w:top="1440" w:right="1440" w:bottom="1440" w:left="1440" w:header="720" w:footer="720" w:gutter="0"/>
       <w:cols w:space="720"/>
@@ -510,29 +470,7 @@
         <w:sz w:val="22"/>
         <w:szCs w:val="22"/>
       </w:rPr>
-      <w:t>"</w:t>
-    </w:r>
-    <w:proofErr w:type="spellStart"/>
-    <w:r>
-      <w:rPr>
-        <w:rFonts w:ascii="Arial" w:hAnsi="Arial" w:cs="Arial"/>
-        <w:color w:val="000000" w:themeColor="text1"/>
-        <w:spacing w:val="3"/>
-        <w:sz w:val="22"/>
-        <w:szCs w:val="22"/>
-      </w:rPr>
-      <w:t>Harvell</w:t>
-    </w:r>
-    <w:proofErr w:type="spellEnd"/>
-    <w:r>
-      <w:rPr>
-        <w:rFonts w:ascii="Arial" w:hAnsi="Arial" w:cs="Arial"/>
-        <w:color w:val="000000" w:themeColor="text1"/>
-        <w:spacing w:val="3"/>
-        <w:sz w:val="22"/>
-        <w:szCs w:val="22"/>
-      </w:rPr>
-      <w:t>, Tristin L" &lt;Tristin.Harvell@my.smsu.edu&gt;</w:t>
+      <w:t>"Harvell, Tristin L" &lt;Tristin.Harvell@my.smsu.edu&gt;</w:t>
     </w:r>
   </w:p>
   <w:p>
@@ -582,51 +520,7 @@
         <w:sz w:val="22"/>
         <w:szCs w:val="22"/>
       </w:rPr>
-      <w:t>"</w:t>
-    </w:r>
-    <w:proofErr w:type="spellStart"/>
-    <w:r>
-      <w:rPr>
-        <w:rFonts w:ascii="Arial" w:hAnsi="Arial" w:cs="Arial"/>
-        <w:color w:val="000000" w:themeColor="text1"/>
-        <w:spacing w:val="3"/>
-        <w:sz w:val="22"/>
-        <w:szCs w:val="22"/>
-      </w:rPr>
-      <w:t>Nukic</w:t>
-    </w:r>
-    <w:proofErr w:type="spellEnd"/>
-    <w:r>
-      <w:rPr>
-        <w:rFonts w:ascii="Arial" w:hAnsi="Arial" w:cs="Arial"/>
-        <w:color w:val="000000" w:themeColor="text1"/>
-        <w:spacing w:val="3"/>
-        <w:sz w:val="22"/>
-        <w:szCs w:val="22"/>
-      </w:rPr>
-      <w:t xml:space="preserve">, </w:t>
-    </w:r>
-    <w:proofErr w:type="spellStart"/>
-    <w:r>
-      <w:rPr>
-        <w:rFonts w:ascii="Arial" w:hAnsi="Arial" w:cs="Arial"/>
-        <w:color w:val="000000" w:themeColor="text1"/>
-        <w:spacing w:val="3"/>
-        <w:sz w:val="22"/>
-        <w:szCs w:val="22"/>
-      </w:rPr>
-      <w:t>Amel</w:t>
-    </w:r>
-    <w:proofErr w:type="spellEnd"/>
-    <w:r>
-      <w:rPr>
-        <w:rFonts w:ascii="Arial" w:hAnsi="Arial" w:cs="Arial"/>
-        <w:color w:val="000000" w:themeColor="text1"/>
-        <w:spacing w:val="3"/>
-        <w:sz w:val="22"/>
-        <w:szCs w:val="22"/>
-      </w:rPr>
-      <w:t>" &lt;anukic17@winona.edu&gt;</w:t>
+      <w:t>"Nukic, Amel" &lt;anukic17@winona.edu&gt;</w:t>
     </w:r>
   </w:p>
   <w:p>

</xml_diff>